<commit_message>
updating the test and fixing a couple bugs identified through testing
</commit_message>
<xml_diff>
--- a/t/input/Tables.docx
+++ b/t/input/Tables.docx
@@ -14,7 +14,7 @@
         <w:rPr>
           <w:rtl w:val="0"/>
         </w:rPr>
-        <w:t xml:space="preserve">Heading 1</w:t>
+        <w:t xml:space="preserve">Tables</w:t>
       </w:r>
     </w:p>
     <w:p>
@@ -26,278 +26,7 @@
         <w:rPr>
           <w:rtl w:val="0"/>
         </w:rPr>
-        <w:t xml:space="preserve">And what is all this. What are these things?</w:t>
-      </w:r>
-    </w:p>
-    <w:p>
-      <w:pPr>
-        <w:spacing w:after="140" w:before="240" w:line="301.09090909090907" w:lineRule="auto"/>
-        <w:rPr/>
-      </w:pPr>
-      <w:r>
-        <w:rPr>
-          <w:rtl w:val="0"/>
-        </w:rPr>
-        <w:t xml:space="preserve">Table 1:</w:t>
-      </w:r>
-    </w:p>
-    <w:tbl>
-      <w:tblPr>
-        <w:tblStyle w:val="Table1"/>
-        <w:tblW w:w="9360.0" w:type="dxa"/>
-        <w:jc w:val="left"/>
-        <w:tblInd w:w="100.0" w:type="pct"/>
-        <w:tblBorders>
-          <w:top w:color="000000" w:space="0" w:sz="8" w:val="single"/>
-          <w:left w:color="000000" w:space="0" w:sz="8" w:val="single"/>
-          <w:bottom w:color="000000" w:space="0" w:sz="8" w:val="single"/>
-          <w:right w:color="000000" w:space="0" w:sz="8" w:val="single"/>
-          <w:insideH w:color="000000" w:space="0" w:sz="8" w:val="single"/>
-          <w:insideV w:color="000000" w:space="0" w:sz="8" w:val="single"/>
-        </w:tblBorders>
-        <w:tblLayout w:type="fixed"/>
-        <w:tblLook w:val="0600"/>
-      </w:tblPr>
-      <w:tblGrid>
-        <w:gridCol w:w="4680"/>
-        <w:gridCol w:w="4680"/>
-        <w:tblGridChange w:id="0">
-          <w:tblGrid>
-            <w:gridCol w:w="4680"/>
-            <w:gridCol w:w="4680"/>
-          </w:tblGrid>
-        </w:tblGridChange>
-      </w:tblGrid>
-      <w:tr>
-        <w:trPr>
-          <w:cantSplit w:val="0"/>
-          <w:tblHeader w:val="0"/>
-        </w:trPr>
-        <w:tc>
-          <w:tcPr>
-            <w:shd w:fill="auto" w:val="clear"/>
-            <w:tcMar>
-              <w:top w:w="100.0" w:type="dxa"/>
-              <w:left w:w="100.0" w:type="dxa"/>
-              <w:bottom w:w="100.0" w:type="dxa"/>
-              <w:right w:w="100.0" w:type="dxa"/>
-            </w:tcMar>
-            <w:vAlign w:val="top"/>
-          </w:tcPr>
-          <w:p>
-            <w:pPr>
-              <w:widowControl w:val="0"/>
-              <w:spacing w:line="240" w:lineRule="auto"/>
-              <w:rPr/>
-            </w:pPr>
-            <w:r>
-              <w:rPr>
-                <w:rtl w:val="0"/>
-              </w:rPr>
-              <w:t xml:space="preserve">Col 1</w:t>
-            </w:r>
-          </w:p>
-        </w:tc>
-        <w:tc>
-          <w:tcPr>
-            <w:shd w:fill="auto" w:val="clear"/>
-            <w:tcMar>
-              <w:top w:w="100.0" w:type="dxa"/>
-              <w:left w:w="100.0" w:type="dxa"/>
-              <w:bottom w:w="100.0" w:type="dxa"/>
-              <w:right w:w="100.0" w:type="dxa"/>
-            </w:tcMar>
-            <w:vAlign w:val="top"/>
-          </w:tcPr>
-          <w:p>
-            <w:pPr>
-              <w:widowControl w:val="0"/>
-              <w:spacing w:line="240" w:lineRule="auto"/>
-              <w:rPr/>
-            </w:pPr>
-            <w:r>
-              <w:rPr>
-                <w:rtl w:val="0"/>
-              </w:rPr>
-              <w:t xml:space="preserve">Col 2</w:t>
-            </w:r>
-          </w:p>
-        </w:tc>
-      </w:tr>
-      <w:tr>
-        <w:trPr>
-          <w:cantSplit w:val="0"/>
-          <w:tblHeader w:val="0"/>
-        </w:trPr>
-        <w:tc>
-          <w:tcPr>
-            <w:shd w:fill="auto" w:val="clear"/>
-            <w:tcMar>
-              <w:top w:w="100.0" w:type="dxa"/>
-              <w:left w:w="100.0" w:type="dxa"/>
-              <w:bottom w:w="100.0" w:type="dxa"/>
-              <w:right w:w="100.0" w:type="dxa"/>
-            </w:tcMar>
-            <w:vAlign w:val="top"/>
-          </w:tcPr>
-          <w:p>
-            <w:pPr>
-              <w:keepNext w:val="0"/>
-              <w:keepLines w:val="0"/>
-              <w:pageBreakBefore w:val="0"/>
-              <w:widowControl w:val="0"/>
-              <w:pBdr>
-                <w:top w:space="0" w:sz="0" w:val="nil"/>
-                <w:left w:space="0" w:sz="0" w:val="nil"/>
-                <w:bottom w:space="0" w:sz="0" w:val="nil"/>
-                <w:right w:space="0" w:sz="0" w:val="nil"/>
-                <w:between w:space="0" w:sz="0" w:val="nil"/>
-              </w:pBdr>
-              <w:shd w:fill="auto" w:val="clear"/>
-              <w:spacing w:after="0" w:before="0" w:line="240" w:lineRule="auto"/>
-              <w:ind w:left="0" w:right="0" w:firstLine="0"/>
-              <w:jc w:val="center"/>
-              <w:rPr/>
-            </w:pPr>
-            <w:r>
-              <w:rPr>
-                <w:rtl w:val="0"/>
-              </w:rPr>
-              <w:t xml:space="preserve">A1</w:t>
-            </w:r>
-          </w:p>
-        </w:tc>
-        <w:tc>
-          <w:tcPr>
-            <w:shd w:fill="auto" w:val="clear"/>
-            <w:tcMar>
-              <w:top w:w="100.0" w:type="dxa"/>
-              <w:left w:w="100.0" w:type="dxa"/>
-              <w:bottom w:w="100.0" w:type="dxa"/>
-              <w:right w:w="100.0" w:type="dxa"/>
-            </w:tcMar>
-            <w:vAlign w:val="top"/>
-          </w:tcPr>
-          <w:p>
-            <w:pPr>
-              <w:keepNext w:val="0"/>
-              <w:keepLines w:val="0"/>
-              <w:pageBreakBefore w:val="0"/>
-              <w:widowControl w:val="0"/>
-              <w:pBdr>
-                <w:top w:space="0" w:sz="0" w:val="nil"/>
-                <w:left w:space="0" w:sz="0" w:val="nil"/>
-                <w:bottom w:space="0" w:sz="0" w:val="nil"/>
-                <w:right w:space="0" w:sz="0" w:val="nil"/>
-                <w:between w:space="0" w:sz="0" w:val="nil"/>
-              </w:pBdr>
-              <w:shd w:fill="auto" w:val="clear"/>
-              <w:spacing w:after="0" w:before="0" w:line="240" w:lineRule="auto"/>
-              <w:ind w:left="0" w:right="0" w:firstLine="0"/>
-              <w:jc w:val="right"/>
-              <w:rPr/>
-            </w:pPr>
-            <w:r>
-              <w:rPr>
-                <w:rtl w:val="0"/>
-              </w:rPr>
-              <w:t xml:space="preserve">B1</w:t>
-            </w:r>
-          </w:p>
-        </w:tc>
-      </w:tr>
-      <w:tr>
-        <w:trPr>
-          <w:cantSplit w:val="0"/>
-          <w:tblHeader w:val="0"/>
-        </w:trPr>
-        <w:tc>
-          <w:tcPr>
-            <w:shd w:fill="auto" w:val="clear"/>
-            <w:tcMar>
-              <w:top w:w="100.0" w:type="dxa"/>
-              <w:left w:w="100.0" w:type="dxa"/>
-              <w:bottom w:w="100.0" w:type="dxa"/>
-              <w:right w:w="100.0" w:type="dxa"/>
-            </w:tcMar>
-            <w:vAlign w:val="top"/>
-          </w:tcPr>
-          <w:p>
-            <w:pPr>
-              <w:keepNext w:val="0"/>
-              <w:keepLines w:val="0"/>
-              <w:pageBreakBefore w:val="0"/>
-              <w:widowControl w:val="0"/>
-              <w:pBdr>
-                <w:top w:space="0" w:sz="0" w:val="nil"/>
-                <w:left w:space="0" w:sz="0" w:val="nil"/>
-                <w:bottom w:space="0" w:sz="0" w:val="nil"/>
-                <w:right w:space="0" w:sz="0" w:val="nil"/>
-                <w:between w:space="0" w:sz="0" w:val="nil"/>
-              </w:pBdr>
-              <w:shd w:fill="auto" w:val="clear"/>
-              <w:spacing w:after="0" w:before="0" w:line="240" w:lineRule="auto"/>
-              <w:ind w:left="0" w:right="0" w:firstLine="0"/>
-              <w:jc w:val="center"/>
-              <w:rPr/>
-            </w:pPr>
-            <w:r>
-              <w:rPr>
-                <w:rtl w:val="0"/>
-              </w:rPr>
-              <w:t xml:space="preserve">A2</w:t>
-            </w:r>
-          </w:p>
-        </w:tc>
-        <w:tc>
-          <w:tcPr>
-            <w:shd w:fill="auto" w:val="clear"/>
-            <w:tcMar>
-              <w:top w:w="100.0" w:type="dxa"/>
-              <w:left w:w="100.0" w:type="dxa"/>
-              <w:bottom w:w="100.0" w:type="dxa"/>
-              <w:right w:w="100.0" w:type="dxa"/>
-            </w:tcMar>
-            <w:vAlign w:val="top"/>
-          </w:tcPr>
-          <w:p>
-            <w:pPr>
-              <w:keepNext w:val="0"/>
-              <w:keepLines w:val="0"/>
-              <w:pageBreakBefore w:val="0"/>
-              <w:widowControl w:val="0"/>
-              <w:pBdr>
-                <w:top w:space="0" w:sz="0" w:val="nil"/>
-                <w:left w:space="0" w:sz="0" w:val="nil"/>
-                <w:bottom w:space="0" w:sz="0" w:val="nil"/>
-                <w:right w:space="0" w:sz="0" w:val="nil"/>
-                <w:between w:space="0" w:sz="0" w:val="nil"/>
-              </w:pBdr>
-              <w:shd w:fill="auto" w:val="clear"/>
-              <w:spacing w:after="0" w:before="0" w:line="240" w:lineRule="auto"/>
-              <w:ind w:left="0" w:right="0" w:firstLine="0"/>
-              <w:jc w:val="right"/>
-              <w:rPr/>
-            </w:pPr>
-            <w:r>
-              <w:rPr>
-                <w:rtl w:val="0"/>
-              </w:rPr>
-              <w:t xml:space="preserve">B2</w:t>
-            </w:r>
-          </w:p>
-        </w:tc>
-      </w:tr>
-    </w:tbl>
-    <w:p>
-      <w:pPr>
-        <w:spacing w:after="140" w:before="240" w:line="301.09090909090907" w:lineRule="auto"/>
-        <w:rPr/>
-      </w:pPr>
-      <w:r>
-        <w:rPr>
-          <w:rtl w:val="0"/>
-        </w:rPr>
+        <w:t xml:space="preserve">This is to test table markdown rendering.</w:t>
       </w:r>
     </w:p>
     <w:p>
@@ -312,12 +41,12 @@
         <w:rPr>
           <w:rtl w:val="0"/>
         </w:rPr>
-        <w:t xml:space="preserve">Table 2:</w:t>
+        <w:t xml:space="preserve">Table 1, with bolded headings:</w:t>
       </w:r>
     </w:p>
     <w:tbl>
       <w:tblPr>
-        <w:tblStyle w:val="Table2"/>
+        <w:tblStyle w:val="Table1"/>
         <w:tblW w:w="9360.0" w:type="dxa"/>
         <w:jc w:val="left"/>
         <w:tblInd w:w="100.0" w:type="pct"/>
@@ -364,21 +93,8 @@
           </w:tcPr>
           <w:p>
             <w:pPr>
-              <w:keepNext w:val="0"/>
-              <w:keepLines w:val="0"/>
-              <w:pageBreakBefore w:val="0"/>
-              <w:widowControl w:val="0"/>
-              <w:pBdr>
-                <w:top w:space="0" w:sz="0" w:val="nil"/>
-                <w:left w:space="0" w:sz="0" w:val="nil"/>
-                <w:bottom w:space="0" w:sz="0" w:val="nil"/>
-                <w:right w:space="0" w:sz="0" w:val="nil"/>
-                <w:between w:space="0" w:sz="0" w:val="nil"/>
-              </w:pBdr>
-              <w:shd w:fill="auto" w:val="clear"/>
-              <w:spacing w:after="0" w:before="0" w:line="240" w:lineRule="auto"/>
-              <w:ind w:left="0" w:right="0" w:firstLine="0"/>
-              <w:jc w:val="left"/>
+              <w:widowControl w:val="0"/>
+              <w:spacing w:line="240" w:lineRule="auto"/>
               <w:rPr>
                 <w:b w:val="1"/>
               </w:rPr>
@@ -405,21 +121,8 @@
           </w:tcPr>
           <w:p>
             <w:pPr>
-              <w:keepNext w:val="0"/>
-              <w:keepLines w:val="0"/>
-              <w:pageBreakBefore w:val="0"/>
-              <w:widowControl w:val="0"/>
-              <w:pBdr>
-                <w:top w:space="0" w:sz="0" w:val="nil"/>
-                <w:left w:space="0" w:sz="0" w:val="nil"/>
-                <w:bottom w:space="0" w:sz="0" w:val="nil"/>
-                <w:right w:space="0" w:sz="0" w:val="nil"/>
-                <w:between w:space="0" w:sz="0" w:val="nil"/>
-              </w:pBdr>
-              <w:shd w:fill="auto" w:val="clear"/>
-              <w:spacing w:after="0" w:before="0" w:line="240" w:lineRule="auto"/>
-              <w:ind w:left="0" w:right="0" w:firstLine="0"/>
-              <w:jc w:val="left"/>
+              <w:widowControl w:val="0"/>
+              <w:spacing w:line="240" w:lineRule="auto"/>
               <w:rPr>
                 <w:b w:val="1"/>
               </w:rPr>
@@ -446,21 +149,8 @@
           </w:tcPr>
           <w:p>
             <w:pPr>
-              <w:keepNext w:val="0"/>
-              <w:keepLines w:val="0"/>
-              <w:pageBreakBefore w:val="0"/>
-              <w:widowControl w:val="0"/>
-              <w:pBdr>
-                <w:top w:space="0" w:sz="0" w:val="nil"/>
-                <w:left w:space="0" w:sz="0" w:val="nil"/>
-                <w:bottom w:space="0" w:sz="0" w:val="nil"/>
-                <w:right w:space="0" w:sz="0" w:val="nil"/>
-                <w:between w:space="0" w:sz="0" w:val="nil"/>
-              </w:pBdr>
-              <w:shd w:fill="auto" w:val="clear"/>
-              <w:spacing w:after="0" w:before="0" w:line="240" w:lineRule="auto"/>
-              <w:ind w:left="0" w:right="0" w:firstLine="0"/>
-              <w:jc w:val="left"/>
+              <w:widowControl w:val="0"/>
+              <w:spacing w:line="240" w:lineRule="auto"/>
               <w:rPr>
                 <w:b w:val="1"/>
               </w:rPr>
@@ -487,21 +177,8 @@
           </w:tcPr>
           <w:p>
             <w:pPr>
-              <w:keepNext w:val="0"/>
-              <w:keepLines w:val="0"/>
-              <w:pageBreakBefore w:val="0"/>
-              <w:widowControl w:val="0"/>
-              <w:pBdr>
-                <w:top w:space="0" w:sz="0" w:val="nil"/>
-                <w:left w:space="0" w:sz="0" w:val="nil"/>
-                <w:bottom w:space="0" w:sz="0" w:val="nil"/>
-                <w:right w:space="0" w:sz="0" w:val="nil"/>
-                <w:between w:space="0" w:sz="0" w:val="nil"/>
-              </w:pBdr>
-              <w:shd w:fill="auto" w:val="clear"/>
-              <w:spacing w:after="0" w:before="0" w:line="240" w:lineRule="auto"/>
-              <w:ind w:left="0" w:right="0" w:firstLine="0"/>
-              <w:jc w:val="left"/>
+              <w:widowControl w:val="0"/>
+              <w:spacing w:line="240" w:lineRule="auto"/>
               <w:rPr>
                 <w:b w:val="1"/>
               </w:rPr>
@@ -534,21 +211,8 @@
           </w:tcPr>
           <w:p>
             <w:pPr>
-              <w:keepNext w:val="0"/>
-              <w:keepLines w:val="0"/>
-              <w:pageBreakBefore w:val="0"/>
-              <w:widowControl w:val="0"/>
-              <w:pBdr>
-                <w:top w:space="0" w:sz="0" w:val="nil"/>
-                <w:left w:space="0" w:sz="0" w:val="nil"/>
-                <w:bottom w:space="0" w:sz="0" w:val="nil"/>
-                <w:right w:space="0" w:sz="0" w:val="nil"/>
-                <w:between w:space="0" w:sz="0" w:val="nil"/>
-              </w:pBdr>
-              <w:shd w:fill="auto" w:val="clear"/>
-              <w:spacing w:after="0" w:before="0" w:line="240" w:lineRule="auto"/>
-              <w:ind w:left="0" w:right="0" w:firstLine="0"/>
-              <w:jc w:val="left"/>
+              <w:widowControl w:val="0"/>
+              <w:spacing w:line="240" w:lineRule="auto"/>
               <w:rPr/>
             </w:pPr>
             <w:r>
@@ -572,21 +236,8 @@
           </w:tcPr>
           <w:p>
             <w:pPr>
-              <w:keepNext w:val="0"/>
-              <w:keepLines w:val="0"/>
-              <w:pageBreakBefore w:val="0"/>
-              <w:widowControl w:val="0"/>
-              <w:pBdr>
-                <w:top w:space="0" w:sz="0" w:val="nil"/>
-                <w:left w:space="0" w:sz="0" w:val="nil"/>
-                <w:bottom w:space="0" w:sz="0" w:val="nil"/>
-                <w:right w:space="0" w:sz="0" w:val="nil"/>
-                <w:between w:space="0" w:sz="0" w:val="nil"/>
-              </w:pBdr>
-              <w:shd w:fill="auto" w:val="clear"/>
-              <w:spacing w:after="0" w:before="0" w:line="240" w:lineRule="auto"/>
-              <w:ind w:left="0" w:right="0" w:firstLine="0"/>
-              <w:jc w:val="left"/>
+              <w:widowControl w:val="0"/>
+              <w:spacing w:line="240" w:lineRule="auto"/>
               <w:rPr/>
             </w:pPr>
             <w:r>
@@ -610,21 +261,8 @@
           </w:tcPr>
           <w:p>
             <w:pPr>
-              <w:keepNext w:val="0"/>
-              <w:keepLines w:val="0"/>
-              <w:pageBreakBefore w:val="0"/>
-              <w:widowControl w:val="0"/>
-              <w:pBdr>
-                <w:top w:space="0" w:sz="0" w:val="nil"/>
-                <w:left w:space="0" w:sz="0" w:val="nil"/>
-                <w:bottom w:space="0" w:sz="0" w:val="nil"/>
-                <w:right w:space="0" w:sz="0" w:val="nil"/>
-                <w:between w:space="0" w:sz="0" w:val="nil"/>
-              </w:pBdr>
-              <w:shd w:fill="auto" w:val="clear"/>
-              <w:spacing w:after="0" w:before="0" w:line="240" w:lineRule="auto"/>
-              <w:ind w:left="0" w:right="0" w:firstLine="0"/>
-              <w:jc w:val="left"/>
+              <w:widowControl w:val="0"/>
+              <w:spacing w:line="240" w:lineRule="auto"/>
               <w:rPr/>
             </w:pPr>
             <w:r>
@@ -648,21 +286,8 @@
           </w:tcPr>
           <w:p>
             <w:pPr>
-              <w:keepNext w:val="0"/>
-              <w:keepLines w:val="0"/>
-              <w:pageBreakBefore w:val="0"/>
-              <w:widowControl w:val="0"/>
-              <w:pBdr>
-                <w:top w:space="0" w:sz="0" w:val="nil"/>
-                <w:left w:space="0" w:sz="0" w:val="nil"/>
-                <w:bottom w:space="0" w:sz="0" w:val="nil"/>
-                <w:right w:space="0" w:sz="0" w:val="nil"/>
-                <w:between w:space="0" w:sz="0" w:val="nil"/>
-              </w:pBdr>
-              <w:shd w:fill="auto" w:val="clear"/>
-              <w:spacing w:after="0" w:before="0" w:line="240" w:lineRule="auto"/>
-              <w:ind w:left="0" w:right="0" w:firstLine="0"/>
-              <w:jc w:val="left"/>
+              <w:widowControl w:val="0"/>
+              <w:spacing w:line="240" w:lineRule="auto"/>
               <w:rPr/>
             </w:pPr>
             <w:r>
@@ -692,21 +317,8 @@
           </w:tcPr>
           <w:p>
             <w:pPr>
-              <w:keepNext w:val="0"/>
-              <w:keepLines w:val="0"/>
-              <w:pageBreakBefore w:val="0"/>
-              <w:widowControl w:val="0"/>
-              <w:pBdr>
-                <w:top w:space="0" w:sz="0" w:val="nil"/>
-                <w:left w:space="0" w:sz="0" w:val="nil"/>
-                <w:bottom w:space="0" w:sz="0" w:val="nil"/>
-                <w:right w:space="0" w:sz="0" w:val="nil"/>
-                <w:between w:space="0" w:sz="0" w:val="nil"/>
-              </w:pBdr>
-              <w:shd w:fill="auto" w:val="clear"/>
-              <w:spacing w:after="0" w:before="0" w:line="240" w:lineRule="auto"/>
-              <w:ind w:left="0" w:right="0" w:firstLine="0"/>
-              <w:jc w:val="left"/>
+              <w:widowControl w:val="0"/>
+              <w:spacing w:line="240" w:lineRule="auto"/>
               <w:rPr/>
             </w:pPr>
             <w:r>
@@ -730,21 +342,8 @@
           </w:tcPr>
           <w:p>
             <w:pPr>
-              <w:keepNext w:val="0"/>
-              <w:keepLines w:val="0"/>
-              <w:pageBreakBefore w:val="0"/>
-              <w:widowControl w:val="0"/>
-              <w:pBdr>
-                <w:top w:space="0" w:sz="0" w:val="nil"/>
-                <w:left w:space="0" w:sz="0" w:val="nil"/>
-                <w:bottom w:space="0" w:sz="0" w:val="nil"/>
-                <w:right w:space="0" w:sz="0" w:val="nil"/>
-                <w:between w:space="0" w:sz="0" w:val="nil"/>
-              </w:pBdr>
-              <w:shd w:fill="auto" w:val="clear"/>
-              <w:spacing w:after="0" w:before="0" w:line="240" w:lineRule="auto"/>
-              <w:ind w:left="0" w:right="0" w:firstLine="0"/>
-              <w:jc w:val="left"/>
+              <w:widowControl w:val="0"/>
+              <w:spacing w:line="240" w:lineRule="auto"/>
               <w:rPr/>
             </w:pPr>
             <w:r>
@@ -768,21 +367,8 @@
           </w:tcPr>
           <w:p>
             <w:pPr>
-              <w:keepNext w:val="0"/>
-              <w:keepLines w:val="0"/>
-              <w:pageBreakBefore w:val="0"/>
-              <w:widowControl w:val="0"/>
-              <w:pBdr>
-                <w:top w:space="0" w:sz="0" w:val="nil"/>
-                <w:left w:space="0" w:sz="0" w:val="nil"/>
-                <w:bottom w:space="0" w:sz="0" w:val="nil"/>
-                <w:right w:space="0" w:sz="0" w:val="nil"/>
-                <w:between w:space="0" w:sz="0" w:val="nil"/>
-              </w:pBdr>
-              <w:shd w:fill="auto" w:val="clear"/>
-              <w:spacing w:after="0" w:before="0" w:line="240" w:lineRule="auto"/>
-              <w:ind w:left="0" w:right="0" w:firstLine="0"/>
-              <w:jc w:val="left"/>
+              <w:widowControl w:val="0"/>
+              <w:spacing w:line="240" w:lineRule="auto"/>
               <w:rPr/>
             </w:pPr>
             <w:r>
@@ -806,21 +392,8 @@
           </w:tcPr>
           <w:p>
             <w:pPr>
-              <w:keepNext w:val="0"/>
-              <w:keepLines w:val="0"/>
-              <w:pageBreakBefore w:val="0"/>
-              <w:widowControl w:val="0"/>
-              <w:pBdr>
-                <w:top w:space="0" w:sz="0" w:val="nil"/>
-                <w:left w:space="0" w:sz="0" w:val="nil"/>
-                <w:bottom w:space="0" w:sz="0" w:val="nil"/>
-                <w:right w:space="0" w:sz="0" w:val="nil"/>
-                <w:between w:space="0" w:sz="0" w:val="nil"/>
-              </w:pBdr>
-              <w:shd w:fill="auto" w:val="clear"/>
-              <w:spacing w:after="0" w:before="0" w:line="240" w:lineRule="auto"/>
-              <w:ind w:left="0" w:right="0" w:firstLine="0"/>
-              <w:jc w:val="left"/>
+              <w:widowControl w:val="0"/>
+              <w:spacing w:line="240" w:lineRule="auto"/>
               <w:rPr/>
             </w:pPr>
             <w:r>
@@ -850,21 +423,8 @@
           </w:tcPr>
           <w:p>
             <w:pPr>
-              <w:keepNext w:val="0"/>
-              <w:keepLines w:val="0"/>
-              <w:pageBreakBefore w:val="0"/>
-              <w:widowControl w:val="0"/>
-              <w:pBdr>
-                <w:top w:space="0" w:sz="0" w:val="nil"/>
-                <w:left w:space="0" w:sz="0" w:val="nil"/>
-                <w:bottom w:space="0" w:sz="0" w:val="nil"/>
-                <w:right w:space="0" w:sz="0" w:val="nil"/>
-                <w:between w:space="0" w:sz="0" w:val="nil"/>
-              </w:pBdr>
-              <w:shd w:fill="auto" w:val="clear"/>
-              <w:spacing w:after="0" w:before="0" w:line="240" w:lineRule="auto"/>
-              <w:ind w:left="0" w:right="0" w:firstLine="0"/>
-              <w:jc w:val="left"/>
+              <w:widowControl w:val="0"/>
+              <w:spacing w:line="240" w:lineRule="auto"/>
               <w:rPr/>
             </w:pPr>
             <w:r>
@@ -888,21 +448,8 @@
           </w:tcPr>
           <w:p>
             <w:pPr>
-              <w:keepNext w:val="0"/>
-              <w:keepLines w:val="0"/>
-              <w:pageBreakBefore w:val="0"/>
-              <w:widowControl w:val="0"/>
-              <w:pBdr>
-                <w:top w:space="0" w:sz="0" w:val="nil"/>
-                <w:left w:space="0" w:sz="0" w:val="nil"/>
-                <w:bottom w:space="0" w:sz="0" w:val="nil"/>
-                <w:right w:space="0" w:sz="0" w:val="nil"/>
-                <w:between w:space="0" w:sz="0" w:val="nil"/>
-              </w:pBdr>
-              <w:shd w:fill="auto" w:val="clear"/>
-              <w:spacing w:after="0" w:before="0" w:line="240" w:lineRule="auto"/>
-              <w:ind w:left="0" w:right="0" w:firstLine="0"/>
-              <w:jc w:val="left"/>
+              <w:widowControl w:val="0"/>
+              <w:spacing w:line="240" w:lineRule="auto"/>
               <w:rPr/>
             </w:pPr>
             <w:r>
@@ -926,21 +473,8 @@
           </w:tcPr>
           <w:p>
             <w:pPr>
-              <w:keepNext w:val="0"/>
-              <w:keepLines w:val="0"/>
-              <w:pageBreakBefore w:val="0"/>
-              <w:widowControl w:val="0"/>
-              <w:pBdr>
-                <w:top w:space="0" w:sz="0" w:val="nil"/>
-                <w:left w:space="0" w:sz="0" w:val="nil"/>
-                <w:bottom w:space="0" w:sz="0" w:val="nil"/>
-                <w:right w:space="0" w:sz="0" w:val="nil"/>
-                <w:between w:space="0" w:sz="0" w:val="nil"/>
-              </w:pBdr>
-              <w:shd w:fill="auto" w:val="clear"/>
-              <w:spacing w:after="0" w:before="0" w:line="240" w:lineRule="auto"/>
-              <w:ind w:left="0" w:right="0" w:firstLine="0"/>
-              <w:jc w:val="left"/>
+              <w:widowControl w:val="0"/>
+              <w:spacing w:line="240" w:lineRule="auto"/>
               <w:rPr/>
             </w:pPr>
             <w:r>
@@ -964,21 +498,8 @@
           </w:tcPr>
           <w:p>
             <w:pPr>
-              <w:keepNext w:val="0"/>
-              <w:keepLines w:val="0"/>
-              <w:pageBreakBefore w:val="0"/>
-              <w:widowControl w:val="0"/>
-              <w:pBdr>
-                <w:top w:space="0" w:sz="0" w:val="nil"/>
-                <w:left w:space="0" w:sz="0" w:val="nil"/>
-                <w:bottom w:space="0" w:sz="0" w:val="nil"/>
-                <w:right w:space="0" w:sz="0" w:val="nil"/>
-                <w:between w:space="0" w:sz="0" w:val="nil"/>
-              </w:pBdr>
-              <w:shd w:fill="auto" w:val="clear"/>
-              <w:spacing w:after="0" w:before="0" w:line="240" w:lineRule="auto"/>
-              <w:ind w:left="0" w:right="0" w:firstLine="0"/>
-              <w:jc w:val="left"/>
+              <w:widowControl w:val="0"/>
+              <w:spacing w:line="240" w:lineRule="auto"/>
               <w:rPr/>
             </w:pPr>
             <w:r>
@@ -1000,7 +521,432 @@
         <w:rPr>
           <w:rtl w:val="0"/>
         </w:rPr>
-        <w:t xml:space="preserve">After Tables</w:t>
+        <w:t xml:space="preserve">Text immediately after the table</w:t>
+      </w:r>
+    </w:p>
+    <w:p>
+      <w:pPr>
+        <w:spacing w:after="140" w:before="240" w:line="301.09090909090907" w:lineRule="auto"/>
+        <w:rPr/>
+      </w:pPr>
+      <w:r>
+        <w:rPr>
+          <w:rtl w:val="0"/>
+        </w:rPr>
+      </w:r>
+    </w:p>
+    <w:p>
+      <w:pPr>
+        <w:pStyle w:val="Heading2"/>
+        <w:spacing w:after="140" w:before="240" w:line="301.09090909090907" w:lineRule="auto"/>
+        <w:rPr/>
+      </w:pPr>
+      <w:bookmarkStart w:colFirst="0" w:colLast="0" w:name="_xt6iol7y20cl" w:id="2"/>
+      <w:bookmarkEnd w:id="2"/>
+      <w:r>
+        <w:rPr>
+          <w:rtl w:val="0"/>
+        </w:rPr>
+        <w:t xml:space="preserve">Table 2, with different alignments</w:t>
+      </w:r>
+    </w:p>
+    <w:p>
+      <w:pPr>
+        <w:spacing w:after="140" w:before="240" w:line="301.09090909090907" w:lineRule="auto"/>
+        <w:rPr/>
+      </w:pPr>
+      <w:r>
+        <w:rPr>
+          <w:rtl w:val="0"/>
+        </w:rPr>
+        <w:t xml:space="preserve">Here, column A is left aligned, Column B is center aligned, and column C is right aligned. However, while alignment is supported in pipe_tables, it does not appear to be rendered correctly in the pandoc AST, and so it is not currently possible to easily translate it to OSF.</w:t>
+      </w:r>
+    </w:p>
+    <w:tbl>
+      <w:tblPr>
+        <w:tblStyle w:val="Table2"/>
+        <w:tblW w:w="9360.0" w:type="dxa"/>
+        <w:jc w:val="left"/>
+        <w:tblInd w:w="100.0" w:type="pct"/>
+        <w:tblBorders>
+          <w:top w:color="000000" w:space="0" w:sz="8" w:val="single"/>
+          <w:left w:color="000000" w:space="0" w:sz="8" w:val="single"/>
+          <w:bottom w:color="000000" w:space="0" w:sz="8" w:val="single"/>
+          <w:right w:color="000000" w:space="0" w:sz="8" w:val="single"/>
+          <w:insideH w:color="000000" w:space="0" w:sz="8" w:val="single"/>
+          <w:insideV w:color="000000" w:space="0" w:sz="8" w:val="single"/>
+        </w:tblBorders>
+        <w:tblLayout w:type="fixed"/>
+        <w:tblLook w:val="0600"/>
+      </w:tblPr>
+      <w:tblGrid>
+        <w:gridCol w:w="3120"/>
+        <w:gridCol w:w="3120"/>
+        <w:gridCol w:w="3120"/>
+        <w:tblGridChange w:id="0">
+          <w:tblGrid>
+            <w:gridCol w:w="3120"/>
+            <w:gridCol w:w="3120"/>
+            <w:gridCol w:w="3120"/>
+          </w:tblGrid>
+        </w:tblGridChange>
+      </w:tblGrid>
+      <w:tr>
+        <w:trPr>
+          <w:cantSplit w:val="0"/>
+          <w:tblHeader w:val="0"/>
+        </w:trPr>
+        <w:tc>
+          <w:tcPr>
+            <w:shd w:fill="auto" w:val="clear"/>
+            <w:tcMar>
+              <w:top w:w="100.0" w:type="dxa"/>
+              <w:left w:w="100.0" w:type="dxa"/>
+              <w:bottom w:w="100.0" w:type="dxa"/>
+              <w:right w:w="100.0" w:type="dxa"/>
+            </w:tcMar>
+            <w:vAlign w:val="top"/>
+          </w:tcPr>
+          <w:p>
+            <w:pPr>
+              <w:widowControl w:val="0"/>
+              <w:spacing w:line="240" w:lineRule="auto"/>
+              <w:rPr/>
+            </w:pPr>
+            <w:r>
+              <w:rPr>
+                <w:rtl w:val="0"/>
+              </w:rPr>
+              <w:t xml:space="preserve">Col A</w:t>
+            </w:r>
+          </w:p>
+        </w:tc>
+        <w:tc>
+          <w:tcPr>
+            <w:shd w:fill="auto" w:val="clear"/>
+            <w:tcMar>
+              <w:top w:w="100.0" w:type="dxa"/>
+              <w:left w:w="100.0" w:type="dxa"/>
+              <w:bottom w:w="100.0" w:type="dxa"/>
+              <w:right w:w="100.0" w:type="dxa"/>
+            </w:tcMar>
+            <w:vAlign w:val="top"/>
+          </w:tcPr>
+          <w:p>
+            <w:pPr>
+              <w:widowControl w:val="0"/>
+              <w:spacing w:line="240" w:lineRule="auto"/>
+              <w:jc w:val="center"/>
+              <w:rPr/>
+            </w:pPr>
+            <w:r>
+              <w:rPr>
+                <w:rtl w:val="0"/>
+              </w:rPr>
+              <w:t xml:space="preserve">Col B</w:t>
+            </w:r>
+          </w:p>
+        </w:tc>
+        <w:tc>
+          <w:tcPr>
+            <w:shd w:fill="auto" w:val="clear"/>
+            <w:tcMar>
+              <w:top w:w="100.0" w:type="dxa"/>
+              <w:left w:w="100.0" w:type="dxa"/>
+              <w:bottom w:w="100.0" w:type="dxa"/>
+              <w:right w:w="100.0" w:type="dxa"/>
+            </w:tcMar>
+            <w:vAlign w:val="top"/>
+          </w:tcPr>
+          <w:p>
+            <w:pPr>
+              <w:widowControl w:val="0"/>
+              <w:spacing w:line="240" w:lineRule="auto"/>
+              <w:jc w:val="right"/>
+              <w:rPr/>
+            </w:pPr>
+            <w:r>
+              <w:rPr>
+                <w:rtl w:val="0"/>
+              </w:rPr>
+              <w:t xml:space="preserve">Col C</w:t>
+            </w:r>
+          </w:p>
+        </w:tc>
+      </w:tr>
+      <w:tr>
+        <w:trPr>
+          <w:cantSplit w:val="0"/>
+          <w:tblHeader w:val="0"/>
+        </w:trPr>
+        <w:tc>
+          <w:tcPr>
+            <w:shd w:fill="auto" w:val="clear"/>
+            <w:tcMar>
+              <w:top w:w="100.0" w:type="dxa"/>
+              <w:left w:w="100.0" w:type="dxa"/>
+              <w:bottom w:w="100.0" w:type="dxa"/>
+              <w:right w:w="100.0" w:type="dxa"/>
+            </w:tcMar>
+            <w:vAlign w:val="top"/>
+          </w:tcPr>
+          <w:p>
+            <w:pPr>
+              <w:keepNext w:val="0"/>
+              <w:keepLines w:val="0"/>
+              <w:pageBreakBefore w:val="0"/>
+              <w:widowControl w:val="0"/>
+              <w:pBdr>
+                <w:top w:space="0" w:sz="0" w:val="nil"/>
+                <w:left w:space="0" w:sz="0" w:val="nil"/>
+                <w:bottom w:space="0" w:sz="0" w:val="nil"/>
+                <w:right w:space="0" w:sz="0" w:val="nil"/>
+                <w:between w:space="0" w:sz="0" w:val="nil"/>
+              </w:pBdr>
+              <w:shd w:fill="auto" w:val="clear"/>
+              <w:spacing w:after="0" w:before="0" w:line="240" w:lineRule="auto"/>
+              <w:ind w:left="0" w:right="0" w:firstLine="0"/>
+              <w:rPr/>
+            </w:pPr>
+            <w:r>
+              <w:rPr>
+                <w:rtl w:val="0"/>
+              </w:rPr>
+              <w:t xml:space="preserve">A1</w:t>
+            </w:r>
+          </w:p>
+        </w:tc>
+        <w:tc>
+          <w:tcPr>
+            <w:shd w:fill="auto" w:val="clear"/>
+            <w:tcMar>
+              <w:top w:w="100.0" w:type="dxa"/>
+              <w:left w:w="100.0" w:type="dxa"/>
+              <w:bottom w:w="100.0" w:type="dxa"/>
+              <w:right w:w="100.0" w:type="dxa"/>
+            </w:tcMar>
+            <w:vAlign w:val="top"/>
+          </w:tcPr>
+          <w:p>
+            <w:pPr>
+              <w:keepNext w:val="0"/>
+              <w:keepLines w:val="0"/>
+              <w:pageBreakBefore w:val="0"/>
+              <w:widowControl w:val="0"/>
+              <w:pBdr>
+                <w:top w:space="0" w:sz="0" w:val="nil"/>
+                <w:left w:space="0" w:sz="0" w:val="nil"/>
+                <w:bottom w:space="0" w:sz="0" w:val="nil"/>
+                <w:right w:space="0" w:sz="0" w:val="nil"/>
+                <w:between w:space="0" w:sz="0" w:val="nil"/>
+              </w:pBdr>
+              <w:shd w:fill="auto" w:val="clear"/>
+              <w:spacing w:after="0" w:before="0" w:line="240" w:lineRule="auto"/>
+              <w:ind w:left="0" w:right="0" w:firstLine="0"/>
+              <w:jc w:val="center"/>
+              <w:rPr/>
+            </w:pPr>
+            <w:r>
+              <w:rPr>
+                <w:rtl w:val="0"/>
+              </w:rPr>
+              <w:t xml:space="preserve">B1</w:t>
+            </w:r>
+          </w:p>
+        </w:tc>
+        <w:tc>
+          <w:tcPr>
+            <w:shd w:fill="auto" w:val="clear"/>
+            <w:tcMar>
+              <w:top w:w="100.0" w:type="dxa"/>
+              <w:left w:w="100.0" w:type="dxa"/>
+              <w:bottom w:w="100.0" w:type="dxa"/>
+              <w:right w:w="100.0" w:type="dxa"/>
+            </w:tcMar>
+            <w:vAlign w:val="top"/>
+          </w:tcPr>
+          <w:p>
+            <w:pPr>
+              <w:keepNext w:val="0"/>
+              <w:keepLines w:val="0"/>
+              <w:pageBreakBefore w:val="0"/>
+              <w:widowControl w:val="0"/>
+              <w:pBdr>
+                <w:top w:space="0" w:sz="0" w:val="nil"/>
+                <w:left w:space="0" w:sz="0" w:val="nil"/>
+                <w:bottom w:space="0" w:sz="0" w:val="nil"/>
+                <w:right w:space="0" w:sz="0" w:val="nil"/>
+                <w:between w:space="0" w:sz="0" w:val="nil"/>
+              </w:pBdr>
+              <w:shd w:fill="auto" w:val="clear"/>
+              <w:spacing w:after="0" w:before="0" w:line="240" w:lineRule="auto"/>
+              <w:ind w:left="0" w:right="0" w:firstLine="0"/>
+              <w:jc w:val="right"/>
+              <w:rPr/>
+            </w:pPr>
+            <w:r>
+              <w:rPr>
+                <w:rtl w:val="0"/>
+              </w:rPr>
+              <w:t xml:space="preserve">C1</w:t>
+            </w:r>
+          </w:p>
+        </w:tc>
+      </w:tr>
+      <w:tr>
+        <w:trPr>
+          <w:cantSplit w:val="0"/>
+          <w:tblHeader w:val="0"/>
+        </w:trPr>
+        <w:tc>
+          <w:tcPr>
+            <w:shd w:fill="auto" w:val="clear"/>
+            <w:tcMar>
+              <w:top w:w="100.0" w:type="dxa"/>
+              <w:left w:w="100.0" w:type="dxa"/>
+              <w:bottom w:w="100.0" w:type="dxa"/>
+              <w:right w:w="100.0" w:type="dxa"/>
+            </w:tcMar>
+            <w:vAlign w:val="top"/>
+          </w:tcPr>
+          <w:p>
+            <w:pPr>
+              <w:keepNext w:val="0"/>
+              <w:keepLines w:val="0"/>
+              <w:pageBreakBefore w:val="0"/>
+              <w:widowControl w:val="0"/>
+              <w:pBdr>
+                <w:top w:space="0" w:sz="0" w:val="nil"/>
+                <w:left w:space="0" w:sz="0" w:val="nil"/>
+                <w:bottom w:space="0" w:sz="0" w:val="nil"/>
+                <w:right w:space="0" w:sz="0" w:val="nil"/>
+                <w:between w:space="0" w:sz="0" w:val="nil"/>
+              </w:pBdr>
+              <w:shd w:fill="auto" w:val="clear"/>
+              <w:spacing w:after="0" w:before="0" w:line="240" w:lineRule="auto"/>
+              <w:ind w:left="0" w:right="0" w:firstLine="0"/>
+              <w:rPr/>
+            </w:pPr>
+            <w:r>
+              <w:rPr>
+                <w:rtl w:val="0"/>
+              </w:rPr>
+              <w:t xml:space="preserve">A2</w:t>
+            </w:r>
+          </w:p>
+        </w:tc>
+        <w:tc>
+          <w:tcPr>
+            <w:shd w:fill="auto" w:val="clear"/>
+            <w:tcMar>
+              <w:top w:w="100.0" w:type="dxa"/>
+              <w:left w:w="100.0" w:type="dxa"/>
+              <w:bottom w:w="100.0" w:type="dxa"/>
+              <w:right w:w="100.0" w:type="dxa"/>
+            </w:tcMar>
+            <w:vAlign w:val="top"/>
+          </w:tcPr>
+          <w:p>
+            <w:pPr>
+              <w:keepNext w:val="0"/>
+              <w:keepLines w:val="0"/>
+              <w:pageBreakBefore w:val="0"/>
+              <w:widowControl w:val="0"/>
+              <w:pBdr>
+                <w:top w:space="0" w:sz="0" w:val="nil"/>
+                <w:left w:space="0" w:sz="0" w:val="nil"/>
+                <w:bottom w:space="0" w:sz="0" w:val="nil"/>
+                <w:right w:space="0" w:sz="0" w:val="nil"/>
+                <w:between w:space="0" w:sz="0" w:val="nil"/>
+              </w:pBdr>
+              <w:shd w:fill="auto" w:val="clear"/>
+              <w:spacing w:after="0" w:before="0" w:line="240" w:lineRule="auto"/>
+              <w:ind w:left="0" w:right="0" w:firstLine="0"/>
+              <w:jc w:val="center"/>
+              <w:rPr/>
+            </w:pPr>
+            <w:r>
+              <w:rPr>
+                <w:rtl w:val="0"/>
+              </w:rPr>
+              <w:t xml:space="preserve">B2</w:t>
+            </w:r>
+          </w:p>
+        </w:tc>
+        <w:tc>
+          <w:tcPr>
+            <w:shd w:fill="auto" w:val="clear"/>
+            <w:tcMar>
+              <w:top w:w="100.0" w:type="dxa"/>
+              <w:left w:w="100.0" w:type="dxa"/>
+              <w:bottom w:w="100.0" w:type="dxa"/>
+              <w:right w:w="100.0" w:type="dxa"/>
+            </w:tcMar>
+            <w:vAlign w:val="top"/>
+          </w:tcPr>
+          <w:p>
+            <w:pPr>
+              <w:keepNext w:val="0"/>
+              <w:keepLines w:val="0"/>
+              <w:pageBreakBefore w:val="0"/>
+              <w:widowControl w:val="0"/>
+              <w:pBdr>
+                <w:top w:space="0" w:sz="0" w:val="nil"/>
+                <w:left w:space="0" w:sz="0" w:val="nil"/>
+                <w:bottom w:space="0" w:sz="0" w:val="nil"/>
+                <w:right w:space="0" w:sz="0" w:val="nil"/>
+                <w:between w:space="0" w:sz="0" w:val="nil"/>
+              </w:pBdr>
+              <w:shd w:fill="auto" w:val="clear"/>
+              <w:spacing w:after="0" w:before="0" w:line="240" w:lineRule="auto"/>
+              <w:ind w:left="0" w:right="0" w:firstLine="0"/>
+              <w:jc w:val="right"/>
+              <w:rPr/>
+            </w:pPr>
+            <w:r>
+              <w:rPr>
+                <w:rtl w:val="0"/>
+              </w:rPr>
+              <w:t xml:space="preserve">C2</w:t>
+            </w:r>
+          </w:p>
+        </w:tc>
+      </w:tr>
+    </w:tbl>
+    <w:p>
+      <w:pPr>
+        <w:spacing w:after="140" w:before="240" w:line="301.09090909090907" w:lineRule="auto"/>
+        <w:rPr/>
+      </w:pPr>
+      <w:r>
+        <w:rPr>
+          <w:rtl w:val="0"/>
+        </w:rPr>
+      </w:r>
+    </w:p>
+    <w:p>
+      <w:pPr>
+        <w:pStyle w:val="Heading2"/>
+        <w:rPr/>
+      </w:pPr>
+      <w:bookmarkStart w:colFirst="0" w:colLast="0" w:name="_uxxyhn45ga5a" w:id="3"/>
+      <w:bookmarkEnd w:id="3"/>
+      <w:r>
+        <w:rPr>
+          <w:rtl w:val="0"/>
+        </w:rPr>
+        <w:t xml:space="preserve">Future: multiline table cells</w:t>
+      </w:r>
+    </w:p>
+    <w:p>
+      <w:pPr>
+        <w:rPr/>
+      </w:pPr>
+      <w:r>
+        <w:rPr>
+          <w:rtl w:val="0"/>
+        </w:rPr>
+        <w:t xml:space="preserve">Multiline tables are rendered by pandoc using grid tables, and OSF only supports pipe tables. Thus, multiline cells are not supported.</w:t>
       </w:r>
     </w:p>
     <w:p>

</xml_diff>